<commit_message>
Works for now. Changed auth
</commit_message>
<xml_diff>
--- a/BackEnd - Harjoitustyö.docx
+++ b/BackEnd - Harjoitustyö.docx
@@ -5,81 +5,116 @@
     <w:p>
       <w:pPr>
         <w:pStyle w:val="Otsikko1"/>
+      </w:pPr>
+      <w:r>
+        <w:t>Harjoitustyön apuna oleva päiväkirja</w:t>
+      </w:r>
+    </w:p>
+    <w:p>
+      <w:pPr>
+        <w:pStyle w:val="Body"/>
+      </w:pPr>
+    </w:p>
+    <w:p>
+      <w:pPr>
+        <w:pStyle w:val="Otsikko2"/>
+      </w:pPr>
+      <w:r>
+        <w:t>31.10.2023</w:t>
+      </w:r>
+    </w:p>
+    <w:p>
+      <w:pPr>
+        <w:pStyle w:val="Body"/>
+      </w:pPr>
+      <w:r>
+        <w:t>Aloitin harjoitustyön tekemisen ja ilmoitin v</w:t>
+      </w:r>
+      <w:r>
+        <w:t>alitsemani aiheen moodleen, sekä tein VSCoden ja Spring Boot Initializerin avulla valmiin Spring Boot pohjan harjoitustyölle.</w:t>
+      </w:r>
+    </w:p>
+    <w:p>
+      <w:pPr>
+        <w:pStyle w:val="Body"/>
+      </w:pPr>
+      <w:r>
+        <w:t>Lisäsin tämän jälkeen mielestäni tarvittavat controllerit eli PostController ja UserController. Lisäsin Web ja Domain folderit. Lisäsin tyhjän SecurityConfig tiedoston ja lisäsin BlogUser ja BlogPost class tiedostot ja tein näille valmiiksi Repository tiedostot. Lisäsin 3 tyhjää templatea jotka ovat index.html login.html ja post.html.</w:t>
+      </w:r>
+    </w:p>
+    <w:p>
+      <w:pPr>
+        <w:pStyle w:val="Body"/>
+      </w:pPr>
+      <w:r>
+        <w:t>Lisäsin tässä vaiheessa viellä H2DB ohjelmaani, mutta mahdollisesti vaihdan sen MariaDBseen. Lisäsin tarvittavat pom.xml dependecyt sekä liksäsin H2 minun application.properties tiedostoon.</w:t>
+      </w:r>
+    </w:p>
+    <w:p>
+      <w:pPr>
+        <w:pStyle w:val="Body"/>
+      </w:pPr>
+      <w:r>
+        <w:t>Lisäsin Setterit ja Getterit sekä muut tarvittavat lisäykset Post ja User classeihin. Tein tyhjän index sivun PostControlleriin. Lisäsin tässä vaiheessa työn Githubiin.</w:t>
+      </w:r>
+    </w:p>
+    <w:p>
+      <w:pPr>
+        <w:pStyle w:val="Body"/>
+      </w:pPr>
+      <w:r>
+        <w:t>Työhön käytetty noin 3 tuntia tässä vaiheessa.</w:t>
+      </w:r>
+    </w:p>
+    <w:p>
+      <w:pPr>
+        <w:pStyle w:val="Otsikko2"/>
         <w:rPr>
           <w:lang w:val="en-US"/>
         </w:rPr>
       </w:pPr>
-      <w:proofErr w:type="spellStart"/>
       <w:r>
         <w:rPr>
           <w:lang w:val="en-US"/>
         </w:rPr>
-        <w:t>Harjoitustyön</w:t>
-      </w:r>
-      <w:proofErr w:type="spellEnd"/>
+        <w:t>02.10.2023</w:t>
+      </w:r>
+    </w:p>
+    <w:p>
+      <w:pPr>
+        <w:pStyle w:val="Body"/>
+      </w:pPr>
+      <w:r>
+        <w:rPr>
+          <w:lang w:val="en-US"/>
+        </w:rPr>
+        <w:t>Lisäsin Service Layerin Post toiminolle.</w:t>
+      </w:r>
       <w:r>
         <w:rPr>
           <w:lang w:val="en-US"/>
         </w:rPr>
         <w:t xml:space="preserve"> </w:t>
       </w:r>
-      <w:proofErr w:type="spellStart"/>
-      <w:r>
-        <w:rPr>
-          <w:lang w:val="en-US"/>
-        </w:rPr>
-        <w:t>apuna</w:t>
-      </w:r>
-      <w:proofErr w:type="spellEnd"/>
-      <w:r>
-        <w:rPr>
-          <w:lang w:val="en-US"/>
-        </w:rPr>
-        <w:t xml:space="preserve"> </w:t>
-      </w:r>
-      <w:proofErr w:type="spellStart"/>
-      <w:r>
-        <w:rPr>
-          <w:lang w:val="en-US"/>
-        </w:rPr>
-        <w:t>oleva</w:t>
-      </w:r>
-      <w:proofErr w:type="spellEnd"/>
-      <w:r>
-        <w:rPr>
-          <w:lang w:val="en-US"/>
-        </w:rPr>
-        <w:t xml:space="preserve"> </w:t>
-      </w:r>
-      <w:proofErr w:type="spellStart"/>
-      <w:r>
-        <w:rPr>
-          <w:lang w:val="en-US"/>
-        </w:rPr>
-        <w:t>päiväkirja</w:t>
-      </w:r>
-      <w:proofErr w:type="spellEnd"/>
+      <w:r>
+        <w:t>Lisäsin Service Layerin User toiminnolle</w:t>
+      </w:r>
+      <w:r>
+        <w:t xml:space="preserve">. Lisäsin SignupFormin ja SecurityConfigin. </w:t>
+      </w:r>
+      <w:r>
+        <w:t xml:space="preserve">Lisäsin uusia templateja post-add post-update posts ja register. Lisäsin niihin perus toiminnallisuudet. </w:t>
+      </w:r>
     </w:p>
     <w:p>
       <w:pPr>
         <w:pStyle w:val="Body"/>
-        <w:rPr>
-          <w:lang w:val="en-US"/>
-        </w:rPr>
-      </w:pPr>
-    </w:p>
-    <w:p>
-      <w:pPr>
-        <w:pStyle w:val="Otsikko2"/>
-        <w:rPr>
-          <w:lang w:val="en-US"/>
-        </w:rPr>
-      </w:pPr>
-      <w:r>
-        <w:rPr>
-          <w:lang w:val="en-US"/>
-        </w:rPr>
-        <w:t>31.10.2023</w:t>
+      </w:pPr>
+      <w:r>
+        <w:t>Oli paljon ongelmia SecurityConfigin k</w:t>
+      </w:r>
+      <w:r>
+        <w:t xml:space="preserve">anssa ja jatkan samasta kohtaa myöhemmin. En saanut koodia pyörimään. Otin mallia omasta bookstoresta sekä muista java projekteista ja koitin korjata sekä poistaa osia, mutta en saanut koodia toimimaan. </w:t>
       </w:r>
     </w:p>
     <w:p>
@@ -87,66 +122,7 @@
         <w:pStyle w:val="Body"/>
       </w:pPr>
       <w:r>
-        <w:t>Aloitin harjoitustyön tekemisen ja ilmoitin v</w:t>
-      </w:r>
-      <w:r>
-        <w:t xml:space="preserve">alitsemani aiheen </w:t>
-      </w:r>
-      <w:proofErr w:type="spellStart"/>
-      <w:r>
-        <w:t>moodleen</w:t>
-      </w:r>
-      <w:proofErr w:type="spellEnd"/>
-      <w:r>
-        <w:t xml:space="preserve">, sekä tein </w:t>
-      </w:r>
-      <w:proofErr w:type="spellStart"/>
-      <w:r>
-        <w:t>VSCoden</w:t>
-      </w:r>
-      <w:proofErr w:type="spellEnd"/>
-      <w:r>
-        <w:t xml:space="preserve"> ja </w:t>
-      </w:r>
-      <w:proofErr w:type="spellStart"/>
-      <w:r>
-        <w:t>Spring</w:t>
-      </w:r>
-      <w:proofErr w:type="spellEnd"/>
-      <w:r>
-        <w:t xml:space="preserve"> </w:t>
-      </w:r>
-      <w:proofErr w:type="spellStart"/>
-      <w:r>
-        <w:t>Boot</w:t>
-      </w:r>
-      <w:proofErr w:type="spellEnd"/>
-      <w:r>
-        <w:t xml:space="preserve"> </w:t>
-      </w:r>
-      <w:proofErr w:type="spellStart"/>
-      <w:r>
-        <w:t>Initializerin</w:t>
-      </w:r>
-      <w:proofErr w:type="spellEnd"/>
-      <w:r>
-        <w:t xml:space="preserve"> avulla valmiin </w:t>
-      </w:r>
-      <w:proofErr w:type="spellStart"/>
-      <w:r>
-        <w:t>Spring</w:t>
-      </w:r>
-      <w:proofErr w:type="spellEnd"/>
-      <w:r>
-        <w:t xml:space="preserve"> </w:t>
-      </w:r>
-      <w:proofErr w:type="spellStart"/>
-      <w:r>
-        <w:t>Boot</w:t>
-      </w:r>
-      <w:proofErr w:type="spellEnd"/>
-      <w:r>
-        <w:t xml:space="preserve"> pohjan harjoitustyölle.</w:t>
+        <w:t xml:space="preserve">Koodiin jäi osa muokattava asia jonka teen myöhemmin esimerksiksi SecurityFilterChainissä hasRolet ovat väärin. Importteja on osassa paikoista laitettu turhaan. </w:t>
       </w:r>
     </w:p>
     <w:p>
@@ -154,79 +130,7 @@
         <w:pStyle w:val="Body"/>
       </w:pPr>
       <w:r>
-        <w:t xml:space="preserve">Lisäsin tämän jälkeen mielestäni tarvittavat </w:t>
-      </w:r>
-      <w:proofErr w:type="spellStart"/>
-      <w:r>
-        <w:t>controllerit</w:t>
-      </w:r>
-      <w:proofErr w:type="spellEnd"/>
-      <w:r>
-        <w:t xml:space="preserve"> eli PostController ja </w:t>
-      </w:r>
-      <w:proofErr w:type="spellStart"/>
-      <w:r>
-        <w:t>UserController</w:t>
-      </w:r>
-      <w:proofErr w:type="spellEnd"/>
-      <w:r>
-        <w:t xml:space="preserve">. Lisäsin Web ja Domain </w:t>
-      </w:r>
-      <w:proofErr w:type="spellStart"/>
-      <w:r>
-        <w:t>folderit</w:t>
-      </w:r>
-      <w:proofErr w:type="spellEnd"/>
-      <w:r>
-        <w:t xml:space="preserve">. Lisäsin tyhjän </w:t>
-      </w:r>
-      <w:proofErr w:type="spellStart"/>
-      <w:r>
-        <w:t>SecurityConfig</w:t>
-      </w:r>
-      <w:proofErr w:type="spellEnd"/>
-      <w:r>
-        <w:t xml:space="preserve"> tiedoston ja lisäsin </w:t>
-      </w:r>
-      <w:proofErr w:type="spellStart"/>
-      <w:r>
-        <w:t>BlogUser</w:t>
-      </w:r>
-      <w:proofErr w:type="spellEnd"/>
-      <w:r>
-        <w:t xml:space="preserve"> ja </w:t>
-      </w:r>
-      <w:proofErr w:type="spellStart"/>
-      <w:r>
-        <w:t>BlogPost</w:t>
-      </w:r>
-      <w:proofErr w:type="spellEnd"/>
-      <w:r>
-        <w:t xml:space="preserve"> </w:t>
-      </w:r>
-      <w:proofErr w:type="spellStart"/>
-      <w:r>
-        <w:t>class</w:t>
-      </w:r>
-      <w:proofErr w:type="spellEnd"/>
-      <w:r>
-        <w:t xml:space="preserve"> tiedostot ja tein näille valmiiksi </w:t>
-      </w:r>
-      <w:proofErr w:type="spellStart"/>
-      <w:r>
-        <w:t>Repository</w:t>
-      </w:r>
-      <w:proofErr w:type="spellEnd"/>
-      <w:r>
-        <w:t xml:space="preserve"> tiedostot. Lisäsin 3 tyhjää </w:t>
-      </w:r>
-      <w:proofErr w:type="spellStart"/>
-      <w:r>
-        <w:t>templatea</w:t>
-      </w:r>
-      <w:proofErr w:type="spellEnd"/>
-      <w:r>
-        <w:t xml:space="preserve"> jotka ovat index.html login.html ja post.html.</w:t>
+        <w:t>Kommentteja on jätetty työn selkeyttämiseen.</w:t>
       </w:r>
     </w:p>
     <w:p>
@@ -234,47 +138,7 @@
         <w:pStyle w:val="Body"/>
       </w:pPr>
       <w:r>
-        <w:t xml:space="preserve">Lisäsin tässä vaiheessa </w:t>
-      </w:r>
-      <w:proofErr w:type="spellStart"/>
-      <w:r>
-        <w:t>viellä</w:t>
-      </w:r>
-      <w:proofErr w:type="spellEnd"/>
-      <w:r>
-        <w:t xml:space="preserve"> H2DB ohjelmaani, mutta mahdollisesti vaihdan sen </w:t>
-      </w:r>
-      <w:proofErr w:type="spellStart"/>
-      <w:r>
-        <w:t>MariaDBseen</w:t>
-      </w:r>
-      <w:proofErr w:type="spellEnd"/>
-      <w:r>
-        <w:t xml:space="preserve">. Lisäsin tarvittavat pom.xml </w:t>
-      </w:r>
-      <w:proofErr w:type="spellStart"/>
-      <w:r>
-        <w:t>dependecyt</w:t>
-      </w:r>
-      <w:proofErr w:type="spellEnd"/>
-      <w:r>
-        <w:t xml:space="preserve"> sekä </w:t>
-      </w:r>
-      <w:proofErr w:type="spellStart"/>
-      <w:r>
-        <w:t>liksäsin</w:t>
-      </w:r>
-      <w:proofErr w:type="spellEnd"/>
-      <w:r>
-        <w:t xml:space="preserve"> H2 minun </w:t>
-      </w:r>
-      <w:proofErr w:type="spellStart"/>
-      <w:r>
-        <w:t>application.properties</w:t>
-      </w:r>
-      <w:proofErr w:type="spellEnd"/>
-      <w:r>
-        <w:t xml:space="preserve"> tiedostoon.</w:t>
+        <w:t>Hyvin alkunainen vielä.</w:t>
       </w:r>
     </w:p>
     <w:p>
@@ -282,39 +146,7 @@
         <w:pStyle w:val="Body"/>
       </w:pPr>
       <w:r>
-        <w:t xml:space="preserve">Lisäsin Setterit ja </w:t>
-      </w:r>
-      <w:proofErr w:type="spellStart"/>
-      <w:r>
-        <w:t>Getterit</w:t>
-      </w:r>
-      <w:proofErr w:type="spellEnd"/>
-      <w:r>
-        <w:t xml:space="preserve"> sekä muut tarvittavat lisäykset Post ja User </w:t>
-      </w:r>
-      <w:proofErr w:type="spellStart"/>
-      <w:r>
-        <w:t>classeihin</w:t>
-      </w:r>
-      <w:proofErr w:type="spellEnd"/>
-      <w:r>
-        <w:t xml:space="preserve">. Tein tyhjän </w:t>
-      </w:r>
-      <w:proofErr w:type="spellStart"/>
-      <w:r>
-        <w:t>index</w:t>
-      </w:r>
-      <w:proofErr w:type="spellEnd"/>
-      <w:r>
-        <w:t xml:space="preserve"> sivun PostControlleriin. Lisäsin tässä vaiheessa työn </w:t>
-      </w:r>
-      <w:proofErr w:type="spellStart"/>
-      <w:r>
-        <w:t>Githubiin</w:t>
-      </w:r>
-      <w:proofErr w:type="spellEnd"/>
-      <w:r>
-        <w:t>.</w:t>
+        <w:t>Käytin tässä vaiheessa työn apuna Stackoverflowta, sekä ChatGPTetä jos tuli ylitsepääsemättömiä erroreita.</w:t>
       </w:r>
     </w:p>
     <w:p>
@@ -322,339 +154,21 @@
         <w:pStyle w:val="Body"/>
       </w:pPr>
       <w:r>
-        <w:t>Työhön käytetty noin 3 tuntia tässä vaiheessa.</w:t>
-      </w:r>
-    </w:p>
-    <w:p>
-      <w:pPr>
-        <w:pStyle w:val="Otsikko2"/>
-      </w:pPr>
-      <w:r>
-        <w:t>02.10.2023</w:t>
+        <w:t>Työhön käytetty noin 10 tuntia tässä v</w:t>
+      </w:r>
+      <w:r>
+        <w:t>aiheessa.</w:t>
       </w:r>
     </w:p>
     <w:p>
       <w:pPr>
         <w:pStyle w:val="Body"/>
-        <w:rPr>
-          <w:lang w:val="en-US"/>
-        </w:rPr>
-      </w:pPr>
-      <w:proofErr w:type="spellStart"/>
-      <w:r>
-        <w:rPr>
-          <w:lang w:val="en-US"/>
-        </w:rPr>
-        <w:t>Lisäsin</w:t>
-      </w:r>
-      <w:proofErr w:type="spellEnd"/>
-      <w:r>
-        <w:rPr>
-          <w:lang w:val="en-US"/>
-        </w:rPr>
-        <w:t xml:space="preserve"> Service </w:t>
-      </w:r>
-      <w:proofErr w:type="spellStart"/>
-      <w:r>
-        <w:rPr>
-          <w:lang w:val="en-US"/>
-        </w:rPr>
-        <w:t>Layerin</w:t>
-      </w:r>
-      <w:proofErr w:type="spellEnd"/>
-      <w:r>
-        <w:rPr>
-          <w:lang w:val="en-US"/>
-        </w:rPr>
-        <w:t xml:space="preserve"> Post </w:t>
-      </w:r>
-      <w:proofErr w:type="spellStart"/>
-      <w:r>
-        <w:rPr>
-          <w:lang w:val="en-US"/>
-        </w:rPr>
-        <w:t>toiminolle</w:t>
-      </w:r>
-      <w:proofErr w:type="spellEnd"/>
-      <w:r>
-        <w:rPr>
-          <w:lang w:val="en-US"/>
-        </w:rPr>
-        <w:t>.</w:t>
-      </w:r>
-      <w:r>
-        <w:rPr>
-          <w:lang w:val="en-US"/>
-        </w:rPr>
-        <w:t xml:space="preserve"> </w:t>
-      </w:r>
-      <w:r>
-        <w:t xml:space="preserve">Lisäsin Service </w:t>
-      </w:r>
-      <w:proofErr w:type="spellStart"/>
-      <w:r>
-        <w:t>Layerin</w:t>
-      </w:r>
-      <w:proofErr w:type="spellEnd"/>
-      <w:r>
-        <w:t xml:space="preserve"> User toiminnolle</w:t>
-      </w:r>
-      <w:r>
-        <w:t xml:space="preserve">. Lisäsin </w:t>
-      </w:r>
-      <w:proofErr w:type="spellStart"/>
-      <w:r>
-        <w:t>SignupFormin</w:t>
-      </w:r>
-      <w:proofErr w:type="spellEnd"/>
-      <w:r>
-        <w:t xml:space="preserve"> ja </w:t>
-      </w:r>
-      <w:proofErr w:type="spellStart"/>
-      <w:r>
-        <w:t>SecurityConfigin</w:t>
-      </w:r>
-      <w:proofErr w:type="spellEnd"/>
-      <w:r>
-        <w:t xml:space="preserve">. </w:t>
-      </w:r>
-      <w:proofErr w:type="spellStart"/>
-      <w:r>
-        <w:rPr>
-          <w:lang w:val="en-US"/>
-        </w:rPr>
-        <w:t>Lisäsin</w:t>
-      </w:r>
-      <w:proofErr w:type="spellEnd"/>
-      <w:r>
-        <w:rPr>
-          <w:lang w:val="en-US"/>
-        </w:rPr>
-        <w:t xml:space="preserve"> </w:t>
-      </w:r>
-      <w:proofErr w:type="spellStart"/>
-      <w:r>
-        <w:rPr>
-          <w:lang w:val="en-US"/>
-        </w:rPr>
-        <w:t>uusia</w:t>
-      </w:r>
-      <w:proofErr w:type="spellEnd"/>
-      <w:r>
-        <w:rPr>
-          <w:lang w:val="en-US"/>
-        </w:rPr>
-        <w:t xml:space="preserve"> </w:t>
-      </w:r>
-      <w:proofErr w:type="spellStart"/>
-      <w:r>
-        <w:rPr>
-          <w:lang w:val="en-US"/>
-        </w:rPr>
-        <w:t>templateja</w:t>
-      </w:r>
-      <w:proofErr w:type="spellEnd"/>
-      <w:r>
-        <w:rPr>
-          <w:lang w:val="en-US"/>
-        </w:rPr>
-        <w:t xml:space="preserve"> post-add post-update posts ja r</w:t>
-      </w:r>
-      <w:r>
-        <w:rPr>
-          <w:lang w:val="en-US"/>
-        </w:rPr>
-        <w:t xml:space="preserve">egister. </w:t>
-      </w:r>
-      <w:proofErr w:type="spellStart"/>
-      <w:r>
-        <w:rPr>
-          <w:lang w:val="en-US"/>
-        </w:rPr>
-        <w:t>Lisäsin</w:t>
-      </w:r>
-      <w:proofErr w:type="spellEnd"/>
-      <w:r>
-        <w:rPr>
-          <w:lang w:val="en-US"/>
-        </w:rPr>
-        <w:t xml:space="preserve"> </w:t>
-      </w:r>
-      <w:proofErr w:type="spellStart"/>
-      <w:r>
-        <w:rPr>
-          <w:lang w:val="en-US"/>
-        </w:rPr>
-        <w:t>niihin</w:t>
-      </w:r>
-      <w:proofErr w:type="spellEnd"/>
-      <w:r>
-        <w:rPr>
-          <w:lang w:val="en-US"/>
-        </w:rPr>
-        <w:t xml:space="preserve"> </w:t>
-      </w:r>
-      <w:proofErr w:type="spellStart"/>
-      <w:r>
-        <w:rPr>
-          <w:lang w:val="en-US"/>
-        </w:rPr>
-        <w:t>perus</w:t>
-      </w:r>
-      <w:proofErr w:type="spellEnd"/>
-      <w:r>
-        <w:rPr>
-          <w:lang w:val="en-US"/>
-        </w:rPr>
-        <w:t xml:space="preserve"> </w:t>
-      </w:r>
-      <w:proofErr w:type="spellStart"/>
-      <w:r>
-        <w:rPr>
-          <w:lang w:val="en-US"/>
-        </w:rPr>
-        <w:t>toiminnallisuudet</w:t>
-      </w:r>
-      <w:proofErr w:type="spellEnd"/>
-      <w:r>
-        <w:rPr>
-          <w:lang w:val="en-US"/>
-        </w:rPr>
-        <w:t xml:space="preserve">. </w:t>
-      </w:r>
-    </w:p>
-    <w:p>
-      <w:pPr>
-        <w:pStyle w:val="Body"/>
-      </w:pPr>
-      <w:r>
-        <w:t xml:space="preserve">Oli paljon ongelmia </w:t>
-      </w:r>
-      <w:proofErr w:type="spellStart"/>
-      <w:r>
-        <w:t>SecurityConfigin</w:t>
-      </w:r>
-      <w:proofErr w:type="spellEnd"/>
-      <w:r>
-        <w:t xml:space="preserve"> k</w:t>
-      </w:r>
-      <w:r>
-        <w:t xml:space="preserve">anssa ja jatkan samasta kohtaa myöhemmin. En saanut koodia pyörimään. Otin mallia omasta </w:t>
-      </w:r>
-      <w:proofErr w:type="spellStart"/>
-      <w:r>
-        <w:t>bookstoresta</w:t>
-      </w:r>
-      <w:proofErr w:type="spellEnd"/>
-      <w:r>
-        <w:t xml:space="preserve"> sekä muista </w:t>
-      </w:r>
-      <w:proofErr w:type="spellStart"/>
-      <w:r>
-        <w:t>java</w:t>
-      </w:r>
-      <w:proofErr w:type="spellEnd"/>
-      <w:r>
-        <w:t xml:space="preserve"> projekteista ja koitin korjata sekä poistaa osia, mutta en saanut koodia toimimaan. </w:t>
-      </w:r>
-    </w:p>
-    <w:p>
-      <w:pPr>
-        <w:pStyle w:val="Body"/>
-      </w:pPr>
-      <w:r>
-        <w:t xml:space="preserve">Koodiin jäi osa muokattava asia jonka teen myöhemmin </w:t>
-      </w:r>
-      <w:proofErr w:type="spellStart"/>
-      <w:r>
-        <w:t>esimerksiksi</w:t>
-      </w:r>
-      <w:proofErr w:type="spellEnd"/>
-      <w:r>
-        <w:t xml:space="preserve"> </w:t>
-      </w:r>
-      <w:proofErr w:type="spellStart"/>
-      <w:r>
-        <w:t>SecurityFilterChainissä</w:t>
-      </w:r>
-      <w:proofErr w:type="spellEnd"/>
-      <w:r>
-        <w:t xml:space="preserve"> </w:t>
-      </w:r>
-      <w:proofErr w:type="spellStart"/>
-      <w:r>
-        <w:t>hasRolet</w:t>
-      </w:r>
-      <w:proofErr w:type="spellEnd"/>
-      <w:r>
-        <w:t xml:space="preserve"> ovat väärin. </w:t>
-      </w:r>
-      <w:proofErr w:type="spellStart"/>
-      <w:r>
-        <w:t>Importteja</w:t>
-      </w:r>
-      <w:proofErr w:type="spellEnd"/>
-      <w:r>
-        <w:t xml:space="preserve"> on osassa paikoista laitettu turhaan. </w:t>
-      </w:r>
-    </w:p>
-    <w:p>
-      <w:pPr>
-        <w:pStyle w:val="Body"/>
-      </w:pPr>
-      <w:r>
-        <w:t>Kommentteja on jätetty työn selkeyttämiseen.</w:t>
-      </w:r>
-    </w:p>
-    <w:p>
-      <w:pPr>
-        <w:pStyle w:val="Body"/>
-      </w:pPr>
-      <w:r>
-        <w:t>Hyvin alkunainen vielä.</w:t>
-      </w:r>
-    </w:p>
-    <w:p>
-      <w:pPr>
-        <w:pStyle w:val="Body"/>
-      </w:pPr>
-      <w:r>
-        <w:t xml:space="preserve">Käytin tässä vaiheessa työn apuna </w:t>
-      </w:r>
-      <w:proofErr w:type="spellStart"/>
-      <w:r>
-        <w:t>Stackoverflowta</w:t>
-      </w:r>
-      <w:proofErr w:type="spellEnd"/>
-      <w:r>
-        <w:t xml:space="preserve">, sekä </w:t>
-      </w:r>
-      <w:proofErr w:type="spellStart"/>
-      <w:r>
-        <w:t>ChatGPTetä</w:t>
-      </w:r>
-      <w:proofErr w:type="spellEnd"/>
-      <w:r>
-        <w:t xml:space="preserve"> jos tuli ylitsepääsemättömiä </w:t>
-      </w:r>
-      <w:proofErr w:type="spellStart"/>
-      <w:r>
-        <w:t>erroreita</w:t>
-      </w:r>
-      <w:proofErr w:type="spellEnd"/>
-      <w:r>
-        <w:t>.</w:t>
-      </w:r>
-    </w:p>
-    <w:p>
-      <w:pPr>
-        <w:pStyle w:val="Body"/>
-      </w:pPr>
-      <w:r>
-        <w:t>Työhön käytetty noin 10 tuntia tässä v</w:t>
-      </w:r>
-      <w:r>
-        <w:t>aiheessa.</w:t>
+      </w:pPr>
+      <w:r>
+        <w:t>EDIT sain toimimaan.</w:t>
+      </w:r>
+      <w:r>
+        <w:t xml:space="preserve"> Pitää lisätä vielä Login page ja saada Add page ja signup page toimimaan.</w:t>
       </w:r>
     </w:p>
     <w:sectPr>
@@ -855,13 +369,7 @@
       <w:rPr>
         <w:noProof/>
       </w:rPr>
-      <w:t>31.10</w:t>
-    </w:r>
-    <w:r>
-      <w:rPr>
-        <w:noProof/>
-      </w:rPr>
-      <w:t>.2023</w:t>
+      <w:t>2.11.2023</w:t>
     </w:r>
     <w:r>
       <w:rPr>

</xml_diff>

<commit_message>
CLR, Links, PostController logic
</commit_message>
<xml_diff>
--- a/BackEnd - Harjoitustyö.docx
+++ b/BackEnd - Harjoitustyö.docx
@@ -4,7 +4,7 @@
   <w:body>
     <w:p>
       <w:pPr>
-        <w:pStyle w:val="Otsikko1"/>
+        <w:pStyle w:val="Heading1"/>
       </w:pPr>
       <w:r>
         <w:t>Harjoitustyön apuna oleva päiväkirja</w:t>
@@ -17,7 +17,7 @@
     </w:p>
     <w:p>
       <w:pPr>
-        <w:pStyle w:val="Otsikko2"/>
+        <w:pStyle w:val="Heading2"/>
       </w:pPr>
       <w:r>
         <w:t>31.10.2023</w:t>
@@ -68,7 +68,7 @@
     </w:p>
     <w:p>
       <w:pPr>
-        <w:pStyle w:val="Otsikko2"/>
+        <w:pStyle w:val="Heading2"/>
         <w:rPr>
           <w:lang w:val="en-US"/>
         </w:rPr>
@@ -165,10 +165,122 @@
         <w:pStyle w:val="Body"/>
       </w:pPr>
       <w:r>
-        <w:t>EDIT sain toimimaan.</w:t>
-      </w:r>
-      <w:r>
-        <w:t xml:space="preserve"> Pitää lisätä vielä Login page ja saada Add page ja signup page toimimaan.</w:t>
+        <w:t>EDIT sain toimimaan. Pitää lisätä vielä Login page ja saada Add page ja signup page toimimaan.</w:t>
+      </w:r>
+    </w:p>
+    <w:p>
+      <w:pPr>
+        <w:pStyle w:val="Heading2"/>
+      </w:pPr>
+      <w:r>
+        <w:lastRenderedPageBreak/>
+        <w:t>18.11.2023</w:t>
+      </w:r>
+    </w:p>
+    <w:p>
+      <w:pPr>
+        <w:pStyle w:val="Body"/>
+      </w:pPr>
+      <w:r>
+        <w:t>Jonkun aikaa pidetty taukoa ja keskittynyt muihin kursseihin.</w:t>
+      </w:r>
+    </w:p>
+    <w:p>
+      <w:pPr>
+        <w:pStyle w:val="Body"/>
+      </w:pPr>
+      <w:r>
+        <w:t>Aloitin tekemällä CommandLineRunnerin ja syötin siihen perus tietoja usereille, sekä pari esimerkki blogi postausta.</w:t>
+      </w:r>
+    </w:p>
+    <w:p>
+      <w:pPr>
+        <w:pStyle w:val="Body"/>
+      </w:pPr>
+      <w:r>
+        <w:t>Seuraavaksi siirsin WebSecurityConfigin järkevämpään paikkaan tiedoston sisällä.</w:t>
+      </w:r>
+    </w:p>
+    <w:p>
+      <w:pPr>
+        <w:pStyle w:val="Body"/>
+      </w:pPr>
+      <w:r>
+        <w:t>Samoin UserServicen järkevämpään paikkaan.</w:t>
+      </w:r>
+    </w:p>
+    <w:p>
+      <w:pPr>
+        <w:pStyle w:val="Body"/>
+      </w:pPr>
+      <w:r>
+        <w:t xml:space="preserve">Muutin posts.html tiedostoa ja lisäsin siihen /add linkin, sekä blog contenttia. Tein myös simppelin index.html sivun jossa on linkit kirjautumiseen ja blogi sivuille. </w:t>
+      </w:r>
+    </w:p>
+    <w:p>
+      <w:pPr>
+        <w:pStyle w:val="Body"/>
+      </w:pPr>
+      <w:r>
+        <w:t>Aloin tekemään RestControlleria. Hyvin alkuvaiheessa.</w:t>
+      </w:r>
+    </w:p>
+    <w:p>
+      <w:pPr>
+        <w:pStyle w:val="Body"/>
+      </w:pPr>
+      <w:r>
+        <w:t xml:space="preserve">Muutin PostControlleria lisäämällä login signup ja index sivut. Lisäsin authenticaatio checkin joka checkkaa onko käyttäjä admin vai user. Muokkasin kommentteja. </w:t>
+      </w:r>
+      <w:r>
+        <w:t xml:space="preserve">Lisäsin getAllPostsiin null checkin. </w:t>
+      </w:r>
+    </w:p>
+    <w:p>
+      <w:pPr>
+        <w:pStyle w:val="Body"/>
+        <w:rPr>
+          <w:lang w:val="en-US"/>
+        </w:rPr>
+      </w:pPr>
+      <w:r>
+        <w:rPr>
+          <w:lang w:val="en-US"/>
+        </w:rPr>
+        <w:t>Lisäsin null checkin sekä admin check</w:t>
+      </w:r>
+      <w:r>
+        <w:rPr>
+          <w:lang w:val="en-US"/>
+        </w:rPr>
+        <w:t>it posts.html tiedostoon.</w:t>
+      </w:r>
+    </w:p>
+    <w:p>
+      <w:pPr>
+        <w:pStyle w:val="Body"/>
+      </w:pPr>
+      <w:r>
+        <w:t>Tuli ongelmia kun koitin adminina m</w:t>
+      </w:r>
+      <w:r>
+        <w:t>uokata userin postausta. Katsoin netistä apua. Piti lisätä jokaiselle blogipostaukselle user jotta ne renderöityi. Halusin, että original authorin nimi pysyisi editin jälkeen. Sain korjattua lisäämällä newUsername methodin BlogPostiin ja lisäsin servicelayeriin logiikan jossa katsotaan lisäänkö adminina uuden käyttäjän blogille ja jos en lisää niin vanha käyttäjä säilyy ja jos lisää niin logiikka ettii tietokannasta sen nimistä useria ja jos ei löydy niin tulee error.</w:t>
+      </w:r>
+    </w:p>
+    <w:p>
+      <w:pPr>
+        <w:pStyle w:val="Body"/>
+      </w:pPr>
+      <w:r>
+        <w:t>Jätin tähän tältä päivältä.</w:t>
+      </w:r>
+    </w:p>
+    <w:p>
+      <w:pPr>
+        <w:pStyle w:val="Body"/>
+      </w:pPr>
+      <w:r>
+        <w:t>Työhön käytetty noin 16h tässä vaiheessa.</w:t>
       </w:r>
     </w:p>
     <w:sectPr>
@@ -308,7 +420,7 @@
       <w:rPr>
         <w:noProof/>
       </w:rPr>
-      <w:t>1</w:t>
+      <w:t>2</w:t>
     </w:r>
     <w:r>
       <w:rPr>
@@ -369,7 +481,7 @@
       <w:rPr>
         <w:noProof/>
       </w:rPr>
-      <w:t>2.11.2023</w:t>
+      <w:t>18.11.2023</w:t>
     </w:r>
     <w:r>
       <w:rPr>
@@ -390,7 +502,7 @@
     <w:lvl w:ilvl="0" w:tplc="0CAEC1EC">
       <w:start w:val="1"/>
       <w:numFmt w:val="bullet"/>
-      <w:pStyle w:val="Luettelokappale"/>
+      <w:pStyle w:val="ListParagraph"/>
       <w:lvlText w:val=""/>
       <w:lvlJc w:val="left"/>
       <w:pPr>
@@ -1246,7 +1358,7 @@
     <w:lsdException w:name="Unresolved Mention" w:semiHidden="1" w:unhideWhenUsed="1"/>
     <w:lsdException w:name="Smart Link" w:semiHidden="1" w:unhideWhenUsed="1"/>
   </w:latentStyles>
-  <w:style w:type="paragraph" w:default="1" w:styleId="Normaali">
+  <w:style w:type="paragraph" w:default="1" w:styleId="Normal">
     <w:name w:val="Normal"/>
     <w:uiPriority w:val="6"/>
     <w:qFormat/>
@@ -1259,11 +1371,11 @@
       <w:rFonts w:ascii="Arial" w:hAnsi="Arial"/>
     </w:rPr>
   </w:style>
-  <w:style w:type="paragraph" w:styleId="Otsikko1">
+  <w:style w:type="paragraph" w:styleId="Heading1">
     <w:name w:val="heading 1"/>
-    <w:basedOn w:val="Normaali"/>
+    <w:basedOn w:val="Normal"/>
     <w:next w:val="Body"/>
-    <w:link w:val="Otsikko1Char"/>
+    <w:link w:val="Heading1Char"/>
     <w:uiPriority w:val="3"/>
     <w:qFormat/>
     <w:rsid w:val="00D77939"/>
@@ -1279,11 +1391,11 @@
       <w:szCs w:val="32"/>
     </w:rPr>
   </w:style>
-  <w:style w:type="paragraph" w:styleId="Otsikko2">
+  <w:style w:type="paragraph" w:styleId="Heading2">
     <w:name w:val="heading 2"/>
-    <w:basedOn w:val="Normaali"/>
+    <w:basedOn w:val="Normal"/>
     <w:next w:val="Body"/>
-    <w:link w:val="Otsikko2Char"/>
+    <w:link w:val="Heading2Char"/>
     <w:uiPriority w:val="4"/>
     <w:qFormat/>
     <w:rsid w:val="00D77939"/>
@@ -1298,11 +1410,11 @@
       <w:szCs w:val="26"/>
     </w:rPr>
   </w:style>
-  <w:style w:type="paragraph" w:styleId="Otsikko3">
+  <w:style w:type="paragraph" w:styleId="Heading3">
     <w:name w:val="heading 3"/>
-    <w:basedOn w:val="Normaali"/>
+    <w:basedOn w:val="Normal"/>
     <w:next w:val="Body"/>
-    <w:link w:val="Otsikko3Char"/>
+    <w:link w:val="Heading3Char"/>
     <w:uiPriority w:val="9"/>
     <w:semiHidden/>
     <w:qFormat/>
@@ -1320,13 +1432,13 @@
       <w:szCs w:val="24"/>
     </w:rPr>
   </w:style>
-  <w:style w:type="character" w:default="1" w:styleId="Kappaleenoletusfontti">
+  <w:style w:type="character" w:default="1" w:styleId="DefaultParagraphFont">
     <w:name w:val="Default Paragraph Font"/>
     <w:uiPriority w:val="1"/>
     <w:semiHidden/>
     <w:unhideWhenUsed/>
   </w:style>
-  <w:style w:type="table" w:default="1" w:styleId="Normaalitaulukko">
+  <w:style w:type="table" w:default="1" w:styleId="TableNormal">
     <w:name w:val="Normal Table"/>
     <w:uiPriority w:val="99"/>
     <w:semiHidden/>
@@ -1341,16 +1453,16 @@
       </w:tblCellMar>
     </w:tblPr>
   </w:style>
-  <w:style w:type="numbering" w:default="1" w:styleId="Eiluetteloa">
+  <w:style w:type="numbering" w:default="1" w:styleId="NoList">
     <w:name w:val="No List"/>
     <w:uiPriority w:val="99"/>
     <w:semiHidden/>
     <w:unhideWhenUsed/>
   </w:style>
-  <w:style w:type="character" w:customStyle="1" w:styleId="Otsikko1Char">
-    <w:name w:val="Otsikko 1 Char"/>
-    <w:basedOn w:val="Kappaleenoletusfontti"/>
-    <w:link w:val="Otsikko1"/>
+  <w:style w:type="character" w:customStyle="1" w:styleId="Heading1Char">
+    <w:name w:val="Heading 1 Char"/>
+    <w:basedOn w:val="DefaultParagraphFont"/>
+    <w:link w:val="Heading1"/>
     <w:uiPriority w:val="3"/>
     <w:rsid w:val="008B2445"/>
     <w:rPr>
@@ -1359,10 +1471,10 @@
       <w:szCs w:val="32"/>
     </w:rPr>
   </w:style>
-  <w:style w:type="character" w:customStyle="1" w:styleId="Otsikko2Char">
-    <w:name w:val="Otsikko 2 Char"/>
-    <w:basedOn w:val="Kappaleenoletusfontti"/>
-    <w:link w:val="Otsikko2"/>
+  <w:style w:type="character" w:customStyle="1" w:styleId="Heading2Char">
+    <w:name w:val="Heading 2 Char"/>
+    <w:basedOn w:val="DefaultParagraphFont"/>
+    <w:link w:val="Heading2"/>
     <w:uiPriority w:val="4"/>
     <w:rsid w:val="008B2445"/>
     <w:rPr>
@@ -1370,9 +1482,9 @@
       <w:szCs w:val="26"/>
     </w:rPr>
   </w:style>
-  <w:style w:type="paragraph" w:styleId="Luettelokappale">
+  <w:style w:type="paragraph" w:styleId="ListParagraph">
     <w:name w:val="List Paragraph"/>
-    <w:basedOn w:val="Normaali"/>
+    <w:basedOn w:val="Normal"/>
     <w:uiPriority w:val="6"/>
     <w:qFormat/>
     <w:rsid w:val="00FE262A"/>
@@ -1383,9 +1495,9 @@
       <w:ind w:left="2965" w:hanging="357"/>
     </w:pPr>
   </w:style>
-  <w:style w:type="table" w:styleId="TaulukkoRuudukko">
+  <w:style w:type="table" w:styleId="TableGrid">
     <w:name w:val="Table Grid"/>
-    <w:basedOn w:val="Normaalitaulukko"/>
+    <w:basedOn w:val="TableNormal"/>
     <w:uiPriority w:val="39"/>
     <w:rsid w:val="0052596B"/>
     <w:pPr>
@@ -1402,9 +1514,9 @@
       </w:tblBorders>
     </w:tblPr>
   </w:style>
-  <w:style w:type="character" w:styleId="Voimakas">
+  <w:style w:type="character" w:styleId="Strong">
     <w:name w:val="Strong"/>
-    <w:basedOn w:val="Kappaleenoletusfontti"/>
+    <w:basedOn w:val="DefaultParagraphFont"/>
     <w:uiPriority w:val="22"/>
     <w:unhideWhenUsed/>
     <w:qFormat/>
@@ -1416,10 +1528,10 @@
       <w:sz w:val="22"/>
     </w:rPr>
   </w:style>
-  <w:style w:type="paragraph" w:styleId="Yltunniste">
+  <w:style w:type="paragraph" w:styleId="Header">
     <w:name w:val="header"/>
-    <w:basedOn w:val="Normaali"/>
-    <w:link w:val="YltunnisteChar"/>
+    <w:basedOn w:val="Normal"/>
+    <w:link w:val="HeaderChar"/>
     <w:uiPriority w:val="99"/>
     <w:unhideWhenUsed/>
     <w:rsid w:val="00850205"/>
@@ -1431,20 +1543,20 @@
       <w:spacing w:after="0"/>
     </w:pPr>
   </w:style>
-  <w:style w:type="character" w:customStyle="1" w:styleId="YltunnisteChar">
-    <w:name w:val="Ylätunniste Char"/>
-    <w:basedOn w:val="Kappaleenoletusfontti"/>
-    <w:link w:val="Yltunniste"/>
+  <w:style w:type="character" w:customStyle="1" w:styleId="HeaderChar">
+    <w:name w:val="Header Char"/>
+    <w:basedOn w:val="DefaultParagraphFont"/>
+    <w:link w:val="Header"/>
     <w:uiPriority w:val="99"/>
     <w:rsid w:val="00850205"/>
     <w:rPr>
       <w:rFonts w:ascii="Arial" w:hAnsi="Arial"/>
     </w:rPr>
   </w:style>
-  <w:style w:type="paragraph" w:styleId="Alatunniste">
+  <w:style w:type="paragraph" w:styleId="Footer">
     <w:name w:val="footer"/>
-    <w:basedOn w:val="Normaali"/>
-    <w:link w:val="AlatunnisteChar"/>
+    <w:basedOn w:val="Normal"/>
+    <w:link w:val="FooterChar"/>
     <w:uiPriority w:val="99"/>
     <w:semiHidden/>
     <w:rsid w:val="00850205"/>
@@ -1456,10 +1568,10 @@
       <w:spacing w:after="0"/>
     </w:pPr>
   </w:style>
-  <w:style w:type="character" w:customStyle="1" w:styleId="AlatunnisteChar">
-    <w:name w:val="Alatunniste Char"/>
-    <w:basedOn w:val="Kappaleenoletusfontti"/>
-    <w:link w:val="Alatunniste"/>
+  <w:style w:type="character" w:customStyle="1" w:styleId="FooterChar">
+    <w:name w:val="Footer Char"/>
+    <w:basedOn w:val="DefaultParagraphFont"/>
+    <w:link w:val="Footer"/>
     <w:uiPriority w:val="99"/>
     <w:semiHidden/>
     <w:rsid w:val="007F4116"/>
@@ -1469,7 +1581,7 @@
   </w:style>
   <w:style w:type="paragraph" w:customStyle="1" w:styleId="Body">
     <w:name w:val="Body"/>
-    <w:basedOn w:val="Normaali"/>
+    <w:basedOn w:val="Normal"/>
     <w:link w:val="BodyChar"/>
     <w:qFormat/>
     <w:rsid w:val="00F45770"/>
@@ -1480,17 +1592,17 @@
   </w:style>
   <w:style w:type="character" w:customStyle="1" w:styleId="BodyChar">
     <w:name w:val="Body Char"/>
-    <w:basedOn w:val="Kappaleenoletusfontti"/>
+    <w:basedOn w:val="DefaultParagraphFont"/>
     <w:link w:val="Body"/>
     <w:rsid w:val="00F45770"/>
     <w:rPr>
       <w:rFonts w:ascii="Arial" w:hAnsi="Arial"/>
     </w:rPr>
   </w:style>
-  <w:style w:type="character" w:customStyle="1" w:styleId="Otsikko3Char">
-    <w:name w:val="Otsikko 3 Char"/>
-    <w:basedOn w:val="Kappaleenoletusfontti"/>
-    <w:link w:val="Otsikko3"/>
+  <w:style w:type="character" w:customStyle="1" w:styleId="Heading3Char">
+    <w:name w:val="Heading 3 Char"/>
+    <w:basedOn w:val="DefaultParagraphFont"/>
+    <w:link w:val="Heading3"/>
     <w:uiPriority w:val="9"/>
     <w:semiHidden/>
     <w:rsid w:val="007F4116"/>
@@ -1501,9 +1613,9 @@
       <w:szCs w:val="24"/>
     </w:rPr>
   </w:style>
-  <w:style w:type="character" w:styleId="Kommentinviite">
+  <w:style w:type="character" w:styleId="CommentReference">
     <w:name w:val="annotation reference"/>
-    <w:basedOn w:val="Kappaleenoletusfontti"/>
+    <w:basedOn w:val="DefaultParagraphFont"/>
     <w:uiPriority w:val="99"/>
     <w:semiHidden/>
     <w:unhideWhenUsed/>
@@ -1513,10 +1625,10 @@
       <w:szCs w:val="16"/>
     </w:rPr>
   </w:style>
-  <w:style w:type="paragraph" w:styleId="Kommentinteksti">
+  <w:style w:type="paragraph" w:styleId="CommentText">
     <w:name w:val="annotation text"/>
-    <w:basedOn w:val="Normaali"/>
-    <w:link w:val="KommentintekstiChar"/>
+    <w:basedOn w:val="Normal"/>
+    <w:link w:val="CommentTextChar"/>
     <w:uiPriority w:val="99"/>
     <w:semiHidden/>
     <w:unhideWhenUsed/>
@@ -1526,10 +1638,10 @@
       <w:szCs w:val="20"/>
     </w:rPr>
   </w:style>
-  <w:style w:type="character" w:customStyle="1" w:styleId="KommentintekstiChar">
-    <w:name w:val="Kommentin teksti Char"/>
-    <w:basedOn w:val="Kappaleenoletusfontti"/>
-    <w:link w:val="Kommentinteksti"/>
+  <w:style w:type="character" w:customStyle="1" w:styleId="CommentTextChar">
+    <w:name w:val="Comment Text Char"/>
+    <w:basedOn w:val="DefaultParagraphFont"/>
+    <w:link w:val="CommentText"/>
     <w:uiPriority w:val="99"/>
     <w:semiHidden/>
     <w:rsid w:val="00584932"/>
@@ -1539,11 +1651,11 @@
       <w:szCs w:val="20"/>
     </w:rPr>
   </w:style>
-  <w:style w:type="paragraph" w:styleId="Kommentinotsikko">
+  <w:style w:type="paragraph" w:styleId="CommentSubject">
     <w:name w:val="annotation subject"/>
-    <w:basedOn w:val="Kommentinteksti"/>
-    <w:next w:val="Kommentinteksti"/>
-    <w:link w:val="KommentinotsikkoChar"/>
+    <w:basedOn w:val="CommentText"/>
+    <w:next w:val="CommentText"/>
+    <w:link w:val="CommentSubjectChar"/>
     <w:uiPriority w:val="99"/>
     <w:semiHidden/>
     <w:unhideWhenUsed/>
@@ -1553,10 +1665,10 @@
       <w:bCs/>
     </w:rPr>
   </w:style>
-  <w:style w:type="character" w:customStyle="1" w:styleId="KommentinotsikkoChar">
-    <w:name w:val="Kommentin otsikko Char"/>
-    <w:basedOn w:val="KommentintekstiChar"/>
-    <w:link w:val="Kommentinotsikko"/>
+  <w:style w:type="character" w:customStyle="1" w:styleId="CommentSubjectChar">
+    <w:name w:val="Comment Subject Char"/>
+    <w:basedOn w:val="CommentTextChar"/>
+    <w:link w:val="CommentSubject"/>
     <w:uiPriority w:val="99"/>
     <w:semiHidden/>
     <w:rsid w:val="00584932"/>
@@ -1568,7 +1680,7 @@
       <w:szCs w:val="20"/>
     </w:rPr>
   </w:style>
-  <w:style w:type="paragraph" w:styleId="Kuvaotsikko">
+  <w:style w:type="paragraph" w:styleId="Caption">
     <w:name w:val="caption"/>
     <w:basedOn w:val="Body"/>
     <w:next w:val="Body"/>
@@ -1584,7 +1696,7 @@
       <w:szCs w:val="18"/>
     </w:rPr>
   </w:style>
-  <w:style w:type="paragraph" w:styleId="Eivli">
+  <w:style w:type="paragraph" w:styleId="NoSpacing">
     <w:name w:val="No Spacing"/>
     <w:basedOn w:val="Body"/>
     <w:uiPriority w:val="99"/>
@@ -1595,9 +1707,9 @@
       <w:contextualSpacing/>
     </w:pPr>
   </w:style>
-  <w:style w:type="character" w:styleId="Paikkamerkkiteksti">
+  <w:style w:type="character" w:styleId="PlaceholderText">
     <w:name w:val="Placeholder Text"/>
-    <w:basedOn w:val="Kappaleenoletusfontti"/>
+    <w:basedOn w:val="DefaultParagraphFont"/>
     <w:uiPriority w:val="99"/>
     <w:semiHidden/>
     <w:rsid w:val="00B859EA"/>
@@ -1607,7 +1719,7 @@
   </w:style>
   <w:style w:type="character" w:customStyle="1" w:styleId="Syttkentt">
     <w:name w:val="Syöttökentät"/>
-    <w:basedOn w:val="Kappaleenoletusfontti"/>
+    <w:basedOn w:val="DefaultParagraphFont"/>
     <w:uiPriority w:val="1"/>
     <w:rsid w:val="00B859EA"/>
     <w:rPr>
@@ -1617,7 +1729,7 @@
   </w:style>
   <w:style w:type="character" w:customStyle="1" w:styleId="Bold">
     <w:name w:val="Bold"/>
-    <w:basedOn w:val="Kappaleenoletusfontti"/>
+    <w:basedOn w:val="DefaultParagraphFont"/>
     <w:uiPriority w:val="1"/>
     <w:rsid w:val="00B859EA"/>
     <w:rPr>

</xml_diff>